<commit_message>
More cleaning up of old files and directories
</commit_message>
<xml_diff>
--- a/Study Files/Experiment Script.docx
+++ b/Study Files/Experiment Script.docx
@@ -7,7 +7,7 @@
         <w:pStyle w:val="ListParagraph"/>
         <w:numPr>
           <w:ilvl w:val="0"/>
-          <w:numId w:val="1"/>
+          <w:numId w:val="2"/>
         </w:numPr>
         <w:spacing w:line="360" w:lineRule="auto"/>
         <w:rPr>
@@ -43,43 +43,42 @@
         <w:spacing w:line="360" w:lineRule="auto"/>
       </w:pPr>
       <w:r>
-        <w:t xml:space="preserve">Have headset fully </w:t>
-      </w:r>
-      <w:proofErr w:type="gramStart"/>
-      <w:r>
-        <w:t>charged</w:t>
-      </w:r>
-      <w:proofErr w:type="gramEnd"/>
-    </w:p>
-    <w:p>
-      <w:pPr>
-        <w:pStyle w:val="ListParagraph"/>
-        <w:spacing w:line="360" w:lineRule="auto"/>
-      </w:pPr>
-      <w:r>
-        <w:t>Load app</w:t>
-      </w:r>
-    </w:p>
-    <w:p>
-      <w:pPr>
-        <w:pStyle w:val="ListParagraph"/>
-        <w:spacing w:line="360" w:lineRule="auto"/>
-      </w:pPr>
-      <w:r>
-        <w:t xml:space="preserve">Begin </w:t>
-      </w:r>
-      <w:proofErr w:type="gramStart"/>
-      <w:r>
-        <w:t>casting</w:t>
-      </w:r>
-      <w:proofErr w:type="gramEnd"/>
+        <w:t>Have headset fully charged</w:t>
+      </w:r>
+    </w:p>
+    <w:p>
+      <w:pPr>
+        <w:pStyle w:val="ListParagraph"/>
+        <w:spacing w:line="360" w:lineRule="auto"/>
+      </w:pPr>
+      <w:r>
+        <w:t>Boundaries drawn</w:t>
+      </w:r>
+    </w:p>
+    <w:p>
+      <w:pPr>
+        <w:pStyle w:val="ListParagraph"/>
+        <w:spacing w:line="360" w:lineRule="auto"/>
+      </w:pPr>
+      <w:r>
+        <w:t>App pulled up on screen</w:t>
+      </w:r>
+    </w:p>
+    <w:p>
+      <w:pPr>
+        <w:pStyle w:val="ListParagraph"/>
+        <w:spacing w:line="360" w:lineRule="auto"/>
+      </w:pPr>
+      <w:r>
+        <w:t>Begin casting</w:t>
+      </w:r>
     </w:p>
     <w:p>
       <w:pPr>
         <w:pStyle w:val="ListParagraph"/>
         <w:numPr>
           <w:ilvl w:val="0"/>
-          <w:numId w:val="1"/>
+          <w:numId w:val="2"/>
         </w:numPr>
         <w:spacing w:line="360" w:lineRule="auto"/>
         <w:rPr>
@@ -101,7 +100,13 @@
         <w:spacing w:line="360" w:lineRule="auto"/>
       </w:pPr>
       <w:r>
-        <w:t xml:space="preserve">“Hello! Thank you for participating in this study on utilizing virtual reality to develop control schemes for </w:t>
+        <w:t>“Hello! Thank you for participating in this study on utilizing virtual reality to develop control</w:t>
+      </w:r>
+      <w:r>
+        <w:t>s</w:t>
+      </w:r>
+      <w:r>
+        <w:t xml:space="preserve"> for </w:t>
       </w:r>
       <w:r>
         <w:t xml:space="preserve">teleoperating novel </w:t>
@@ -118,7 +123,7 @@
         <w:pStyle w:val="ListParagraph"/>
         <w:numPr>
           <w:ilvl w:val="0"/>
-          <w:numId w:val="1"/>
+          <w:numId w:val="2"/>
         </w:numPr>
         <w:spacing w:line="360" w:lineRule="auto"/>
         <w:rPr>
@@ -131,23 +136,7 @@
           <w:b/>
           <w:bCs/>
         </w:rPr>
-        <w:t xml:space="preserve">Obtain Consent (Provide Consent form, (offer to) read to </w:t>
-      </w:r>
-      <w:proofErr w:type="gramStart"/>
-      <w:r>
-        <w:rPr>
-          <w:b/>
-          <w:bCs/>
-        </w:rPr>
-        <w:t>subject</w:t>
-      </w:r>
-      <w:proofErr w:type="gramEnd"/>
-      <w:r>
-        <w:rPr>
-          <w:b/>
-          <w:bCs/>
-        </w:rPr>
-        <w:t xml:space="preserve"> if necessary, get signature)</w:t>
+        <w:t>Obtain Consent (Provide Consent form, (offer to) read to subject if necessary, get signature)</w:t>
       </w:r>
       <w:r>
         <w:t xml:space="preserve"> </w:t>
@@ -157,10 +146,6 @@
       <w:pPr>
         <w:pStyle w:val="ListParagraph"/>
         <w:spacing w:line="360" w:lineRule="auto"/>
-        <w:rPr>
-          <w:b/>
-          <w:bCs/>
-        </w:rPr>
       </w:pPr>
       <w:r>
         <w:t xml:space="preserve">“Before we begin, </w:t>
@@ -172,48 +157,125 @@
         <w:t xml:space="preserve">some information about this study. </w:t>
       </w:r>
       <w:r>
-        <w:t>T</w:t>
-      </w:r>
-      <w:r>
-        <w:t xml:space="preserve">his form explains the purpose of this experiment, the </w:t>
-      </w:r>
-      <w:proofErr w:type="gramStart"/>
-      <w:r>
-        <w:t>risks</w:t>
-      </w:r>
-      <w:proofErr w:type="gramEnd"/>
-      <w:r>
-        <w:t xml:space="preserve"> and benefits of participating, and </w:t>
-      </w:r>
-      <w:r>
-        <w:t xml:space="preserve">allows you to opt in or out of participating. The main points are on </w:t>
-      </w:r>
-      <w:r>
-        <w:t xml:space="preserve">the front page, and there’s a place for your signature on the consent form at the back. </w:t>
-      </w:r>
-      <w:r>
-        <w:t xml:space="preserve">We will need your email on this separate form </w:t>
-      </w:r>
-      <w:proofErr w:type="gramStart"/>
-      <w:r>
-        <w:t>in order to</w:t>
-      </w:r>
-      <w:proofErr w:type="gramEnd"/>
-      <w:r>
-        <w:t xml:space="preserve"> compensate you $12 for your participation. I’ll let you read over that now; p</w:t>
-      </w:r>
-      <w:r>
-        <w:t>lease ask any questions you may have</w:t>
-      </w:r>
-      <w:r>
-        <w:t>, and I’m happy to answer them.”</w:t>
-      </w:r>
-      <w:r>
-        <w:rPr>
-          <w:b/>
-          <w:bCs/>
-        </w:rPr>
+        <w:t xml:space="preserve">The purpose of this study is to learn how people would like to control remote-controlled robots if they are able to use their bodies to do so, rather than, for instance, video-game style controllers. </w:t>
+      </w:r>
+      <w:r>
+        <w:t xml:space="preserve">The way this study will go is, you’ll put on the headset, and it will show you </w:t>
+      </w:r>
+      <w:r>
+        <w:t>r</w:t>
+      </w:r>
+      <w:r>
+        <w:t>obots of different shapes</w:t>
+      </w:r>
+      <w:r>
+        <w:t xml:space="preserve">, </w:t>
+      </w:r>
+      <w:r>
+        <w:t>which will</w:t>
+      </w:r>
+      <w:r>
+        <w:t xml:space="preserve"> perform different motions. For each motion, we are interested in how you would move your arm to control the robot, to tell it to follow that motion.</w:t>
+      </w:r>
+      <w:r>
+        <w:t xml:space="preserve"> You can watch the robot as many times as you’d like, and when you’re ready to record your </w:t>
+      </w:r>
+      <w:r>
+        <w:t xml:space="preserve">command </w:t>
+      </w:r>
+      <w:r>
+        <w:t xml:space="preserve">motion, you’ll click the “Record” button inside the headset with this trigger button here. The headset will record your hand positions as the robot goes through its motion again. We will ask you to make five recordings per robot </w:t>
+      </w:r>
+      <w:r>
+        <w:t>motion</w:t>
+      </w:r>
+      <w:r>
+        <w:t>, and then the app will prompt you to move on to the next robot movement. The total experiment should take about an hour.</w:t>
+      </w:r>
+    </w:p>
+    <w:p>
+      <w:pPr>
+        <w:pStyle w:val="ListParagraph"/>
+        <w:spacing w:line="360" w:lineRule="auto"/>
+      </w:pPr>
+      <w:r>
+        <w:t xml:space="preserve">“The form here has more information about the study, including </w:t>
+      </w:r>
+      <w:r>
+        <w:t>the purpose of this experiment</w:t>
+      </w:r>
+      <w:r>
+        <w:t xml:space="preserve">, and </w:t>
+      </w:r>
+      <w:r>
+        <w:t>the risks and benefits of participating</w:t>
+      </w:r>
+      <w:r>
+        <w:t>.</w:t>
+      </w:r>
+      <w:r>
         <w:t xml:space="preserve"> </w:t>
+      </w:r>
+      <w:r>
+        <w:t xml:space="preserve">The main points are on the front page, and if you agree to participate, there is a place for your signature at the very back. </w:t>
+      </w:r>
+    </w:p>
+    <w:p>
+      <w:pPr>
+        <w:pStyle w:val="ListParagraph"/>
+        <w:spacing w:line="360" w:lineRule="auto"/>
+      </w:pPr>
+      <w:r>
+        <w:t>There are two important</w:t>
+      </w:r>
+      <w:r>
+        <w:t xml:space="preserve"> privacy</w:t>
+      </w:r>
+      <w:r>
+        <w:t xml:space="preserve"> things I need to draw your attention to: first, that we will not be taking any identifiable information, with the exception of your email, which we will use to send you your $12 Amazon gift card as a thank-you for your participation. </w:t>
+      </w:r>
+      <w:r>
+        <w:t xml:space="preserve">We will </w:t>
+      </w:r>
+      <w:r>
+        <w:t xml:space="preserve">not associate the email with your data. Secondly, the Oculus records only head and hand positions, so we would like to record a video of you while you are participating in this study in case the additional information about what the rest of your arms are doing turns out to be useful. </w:t>
+      </w:r>
+      <w:r>
+        <w:t xml:space="preserve">If you do not wish to be video-recorded, you may still participate in the study; please indicate so on this page, here. </w:t>
+      </w:r>
+      <w:r>
+        <w:lastRenderedPageBreak/>
+        <w:t xml:space="preserve">Pieces of the video recordings may also be useful for research presentations at robotics conferences. This is again optional; if you are willing </w:t>
+      </w:r>
+    </w:p>
+    <w:p>
+      <w:pPr>
+        <w:pStyle w:val="ListParagraph"/>
+        <w:spacing w:line="360" w:lineRule="auto"/>
+      </w:pPr>
+      <w:r>
+        <w:t>The main risk to you is some slight physical discomfort or motion sickness from wearing the headset. If you are feeling discomfort at any time, please let me know, and I will pause the experiment to give you a chance to recover. If you need to leave early, that is also acceptable.</w:t>
+      </w:r>
+    </w:p>
+    <w:p>
+      <w:pPr>
+        <w:pStyle w:val="ListParagraph"/>
+        <w:spacing w:line="360" w:lineRule="auto"/>
+      </w:pPr>
+      <w:r>
+        <w:t>The main benefit will be your $12 Amazon gift card, which should arrive in your inbox in the next business week.</w:t>
+      </w:r>
+    </w:p>
+    <w:p>
+      <w:pPr>
+        <w:pStyle w:val="ListParagraph"/>
+        <w:spacing w:line="360" w:lineRule="auto"/>
+      </w:pPr>
+      <w:r>
+        <w:t>Do you have any questions? Please feel free to read the document; I have spare copies for you to take home</w:t>
+      </w:r>
+      <w:r>
+        <w:t xml:space="preserve"> if you like.</w:t>
       </w:r>
     </w:p>
     <w:p>
@@ -221,7 +283,7 @@
         <w:pStyle w:val="ListParagraph"/>
         <w:numPr>
           <w:ilvl w:val="0"/>
-          <w:numId w:val="1"/>
+          <w:numId w:val="2"/>
         </w:numPr>
         <w:spacing w:line="360" w:lineRule="auto"/>
         <w:rPr>
@@ -234,17 +296,8 @@
           <w:b/>
           <w:bCs/>
         </w:rPr>
-        <w:t xml:space="preserve">Provide brief overview of </w:t>
-      </w:r>
-      <w:proofErr w:type="gramStart"/>
-      <w:r>
-        <w:rPr>
-          <w:b/>
-          <w:bCs/>
-        </w:rPr>
-        <w:t>experiment</w:t>
-      </w:r>
-      <w:proofErr w:type="gramEnd"/>
+        <w:t>Provide brief overview of experiment</w:t>
+      </w:r>
     </w:p>
     <w:p>
       <w:pPr>
@@ -255,31 +308,58 @@
         <w:t xml:space="preserve"> “Today you will be</w:t>
       </w:r>
       <w:r>
-        <w:t xml:space="preserve"> asked to invent motions you would like to use to command several different kinds of remote-controlled robots. The robots include a </w:t>
-      </w:r>
-      <w:proofErr w:type="spellStart"/>
-      <w:r>
-        <w:t>Reachy</w:t>
-      </w:r>
-      <w:proofErr w:type="spellEnd"/>
-      <w:r>
-        <w:t xml:space="preserve"> humanoid robot arm, a Jaco robotic arm, a tentacle, and a </w:t>
-      </w:r>
-      <w:proofErr w:type="spellStart"/>
-      <w:r>
-        <w:t>Cozmo</w:t>
-      </w:r>
-      <w:proofErr w:type="spellEnd"/>
-      <w:r>
-        <w:t xml:space="preserve"> robot that looks a lot like a Wall-E.” (show pictures of the four robots.) “You will put on this </w:t>
-      </w:r>
-      <w:proofErr w:type="gramStart"/>
-      <w:r>
-        <w:t>headset</w:t>
-      </w:r>
-      <w:proofErr w:type="gramEnd"/>
-      <w:r>
-        <w:t xml:space="preserve"> and I will help you adjust it and start up the app. You will then use this trigger button here to select your participant ID, which is ____. </w:t>
+        <w:t xml:space="preserve"> asked </w:t>
+      </w:r>
+      <w:r>
+        <w:t xml:space="preserve">about the </w:t>
+      </w:r>
+      <w:r>
+        <w:t>motions you would like to use to command several different kinds of remote-controlled robots.</w:t>
+      </w:r>
+    </w:p>
+    <w:p>
+      <w:pPr>
+        <w:pStyle w:val="ListParagraph"/>
+        <w:spacing w:line="360" w:lineRule="auto"/>
+      </w:pPr>
+      <w:r>
+        <w:t>I’m going to try to have what you’re looking at broadcast to my computer screen here and h</w:t>
+      </w:r>
+      <w:r>
+        <w:t xml:space="preserve">ere’s a video </w:t>
+      </w:r>
+      <w:r>
+        <w:t xml:space="preserve">of what this will look like. </w:t>
+      </w:r>
+      <w:r>
+        <w:t>on the computer screen…”</w:t>
+      </w:r>
+      <w:r>
+        <w:t xml:space="preserve"> (show them video, make sure they understand how to move forward, press buttons, when the gesture starts and stops, etc, all five demos) </w:t>
+      </w:r>
+    </w:p>
+    <w:p>
+      <w:pPr>
+        <w:pStyle w:val="ListParagraph"/>
+        <w:spacing w:line="360" w:lineRule="auto"/>
+      </w:pPr>
+      <w:r>
+        <w:t>Explain mirror</w:t>
+      </w:r>
+    </w:p>
+    <w:p>
+      <w:pPr>
+        <w:pStyle w:val="ListParagraph"/>
+        <w:spacing w:line="360" w:lineRule="auto"/>
+      </w:pPr>
+    </w:p>
+    <w:p>
+      <w:pPr>
+        <w:pStyle w:val="ListParagraph"/>
+        <w:spacing w:line="360" w:lineRule="auto"/>
+      </w:pPr>
+      <w:r>
+        <w:t xml:space="preserve">“You will put on this headset and I will help you adjust it and start up the app. You will then use this trigger button here to select your participant ID, which is ____. </w:t>
       </w:r>
     </w:p>
     <w:p>
@@ -377,7 +457,7 @@
         <w:pStyle w:val="ListParagraph"/>
         <w:numPr>
           <w:ilvl w:val="0"/>
-          <w:numId w:val="1"/>
+          <w:numId w:val="2"/>
         </w:numPr>
         <w:spacing w:line="360" w:lineRule="auto"/>
       </w:pPr>
@@ -386,11 +466,20 @@
           <w:b/>
           <w:bCs/>
         </w:rPr>
+        <w:t>Help the participant don and adjust the headset.</w:t>
+      </w:r>
+      <w:r>
+        <w:t xml:space="preserve"> Make sure it is comfortable and in focus. Make sure they understand the use of the controllers. Make sure the app is loaded and that casting is </w:t>
+      </w:r>
+      <w:r>
         <w:lastRenderedPageBreak/>
-        <w:t>Help the participant don and adjust the headset.</w:t>
-      </w:r>
-      <w:r>
-        <w:t xml:space="preserve"> Make sure it is comfortable and in focus. Make sure they understand the use of the controllers. Make sure the app is loaded and that casting is happening effectively. If video recording, make sure the camera is pointed at both the participant and the screen.</w:t>
+        <w:t xml:space="preserve">happening effectively. If video recording, make sure the </w:t>
+      </w:r>
+      <w:r>
+        <w:t>webcam is active and includes the full participant</w:t>
+      </w:r>
+      <w:r>
+        <w:t>.</w:t>
       </w:r>
     </w:p>
     <w:p>
@@ -398,7 +487,7 @@
         <w:pStyle w:val="ListParagraph"/>
         <w:numPr>
           <w:ilvl w:val="0"/>
-          <w:numId w:val="1"/>
+          <w:numId w:val="2"/>
         </w:numPr>
         <w:spacing w:line="360" w:lineRule="auto"/>
       </w:pPr>
@@ -415,7 +504,7 @@
         <w:pStyle w:val="ListParagraph"/>
         <w:numPr>
           <w:ilvl w:val="0"/>
-          <w:numId w:val="1"/>
+          <w:numId w:val="2"/>
         </w:numPr>
         <w:spacing w:line="360" w:lineRule="auto"/>
       </w:pPr>
@@ -448,15 +537,7 @@
         <w:t xml:space="preserve"> now</w:t>
       </w:r>
       <w:r>
-        <w:t xml:space="preserve">. If you could please complete this questionnaire, that </w:t>
-      </w:r>
-      <w:proofErr w:type="gramStart"/>
-      <w:r>
-        <w:t>will</w:t>
-      </w:r>
-      <w:proofErr w:type="gramEnd"/>
-      <w:r>
-        <w:t xml:space="preserve"> be it for today’s study. Thank you for participating and you should receive your Amazon gift card in the next week or so.”</w:t>
+        <w:t>. If you could please complete this questionnaire, that will be it for today’s study. Thank you for participating and you should receive your Amazon gift card in the next week or so.”</w:t>
       </w:r>
     </w:p>
     <w:p>
@@ -464,7 +545,7 @@
         <w:pStyle w:val="ListParagraph"/>
         <w:numPr>
           <w:ilvl w:val="0"/>
-          <w:numId w:val="1"/>
+          <w:numId w:val="2"/>
         </w:numPr>
         <w:spacing w:line="360" w:lineRule="auto"/>
         <w:rPr>
@@ -477,24 +558,15 @@
           <w:b/>
           <w:bCs/>
         </w:rPr>
-        <w:t xml:space="preserve">Check all questionnaires for </w:t>
-      </w:r>
-      <w:proofErr w:type="gramStart"/>
-      <w:r>
-        <w:rPr>
-          <w:b/>
-          <w:bCs/>
-        </w:rPr>
-        <w:t>completeness</w:t>
-      </w:r>
-      <w:proofErr w:type="gramEnd"/>
+        <w:t>Check all questionnaires for completeness</w:t>
+      </w:r>
     </w:p>
     <w:p>
       <w:pPr>
         <w:pStyle w:val="ListParagraph"/>
         <w:numPr>
           <w:ilvl w:val="0"/>
-          <w:numId w:val="1"/>
+          <w:numId w:val="2"/>
         </w:numPr>
         <w:spacing w:line="360" w:lineRule="auto"/>
         <w:rPr>
@@ -515,7 +587,7 @@
         <w:pStyle w:val="ListParagraph"/>
         <w:numPr>
           <w:ilvl w:val="0"/>
-          <w:numId w:val="1"/>
+          <w:numId w:val="2"/>
         </w:numPr>
         <w:spacing w:line="360" w:lineRule="auto"/>
         <w:rPr>
@@ -529,6 +601,31 @@
           <w:bCs/>
         </w:rPr>
         <w:t>Ask Subject if they have any questions.</w:t>
+      </w:r>
+    </w:p>
+    <w:p>
+      <w:pPr>
+        <w:jc w:val="center"/>
+        <w:rPr>
+          <w:b/>
+          <w:bCs/>
+        </w:rPr>
+      </w:pPr>
+    </w:p>
+    <w:p>
+      <w:pPr>
+        <w:jc w:val="center"/>
+        <w:rPr>
+          <w:b/>
+          <w:bCs/>
+        </w:rPr>
+      </w:pPr>
+      <w:r>
+        <w:rPr>
+          <w:b/>
+          <w:bCs/>
+        </w:rPr>
+        <w:t>Imagine that you want the robot to make the motion you see in front of you, but it’s not doing it. How would you like to move to tell it to do that motion?</w:t>
       </w:r>
     </w:p>
     <w:sectPr>
@@ -544,6 +641,94 @@
 <file path=word/numbering.xml><?xml version="1.0" encoding="utf-8"?>
 <w:numbering xmlns:wpc="http://schemas.microsoft.com/office/word/2010/wordprocessingCanvas" xmlns:cx="http://schemas.microsoft.com/office/drawing/2014/chartex" xmlns:cx1="http://schemas.microsoft.com/office/drawing/2015/9/8/chartex" xmlns:cx2="http://schemas.microsoft.com/office/drawing/2015/10/21/chartex" xmlns:cx3="http://schemas.microsoft.com/office/drawing/2016/5/9/chartex" xmlns:cx4="http://schemas.microsoft.com/office/drawing/2016/5/10/chartex" xmlns:cx5="http://schemas.microsoft.com/office/drawing/2016/5/11/chartex" xmlns:cx6="http://schemas.microsoft.com/office/drawing/2016/5/12/chartex" xmlns:cx7="http://schemas.microsoft.com/office/drawing/2016/5/13/chartex" xmlns:cx8="http://schemas.microsoft.com/office/drawing/2016/5/14/chartex" xmlns:mc="http://schemas.openxmlformats.org/markup-compatibility/2006" xmlns:aink="http://schemas.microsoft.com/office/drawing/2016/ink" xmlns:am3d="http://schemas.microsoft.com/office/drawing/2017/model3d" xmlns:o="urn:schemas-microsoft-com:office:office" xmlns:oel="http://schemas.microsoft.com/office/2019/extlst" xmlns:r="http://schemas.openxmlformats.org/officeDocument/2006/relationships" xmlns:m="http://schemas.openxmlformats.org/officeDocument/2006/math" xmlns:v="urn:schemas-microsoft-com:vml" xmlns:wp14="http://schemas.microsoft.com/office/word/2010/wordprocessingDrawing" xmlns:wp="http://schemas.openxmlformats.org/drawingml/2006/wordprocessingDrawing" xmlns:w10="urn:schemas-microsoft-com:office:word" xmlns:w="http://schemas.openxmlformats.org/wordprocessingml/2006/main" xmlns:w14="http://schemas.microsoft.com/office/word/2010/wordml" xmlns:w15="http://schemas.microsoft.com/office/word/2012/wordml" xmlns:w16cex="http://schemas.microsoft.com/office/word/2018/wordml/cex" xmlns:w16cid="http://schemas.microsoft.com/office/word/2016/wordml/cid" xmlns:w16="http://schemas.microsoft.com/office/word/2018/wordml" xmlns:w16sdtdh="http://schemas.microsoft.com/office/word/2020/wordml/sdtdatahash" xmlns:w16se="http://schemas.microsoft.com/office/word/2015/wordml/symex" xmlns:wpg="http://schemas.microsoft.com/office/word/2010/wordprocessingGroup" xmlns:wpi="http://schemas.microsoft.com/office/word/2010/wordprocessingInk" xmlns:wne="http://schemas.microsoft.com/office/word/2006/wordml" xmlns:wps="http://schemas.microsoft.com/office/word/2010/wordprocessingShape" mc:Ignorable="w14 w15 w16se w16cid w16 w16cex w16sdtdh wp14">
   <w:abstractNum w:abstractNumId="0" w15:restartNumberingAfterBreak="0">
+    <w:nsid w:val="2CAF0228"/>
+    <w:multiLevelType w:val="hybridMultilevel"/>
+    <w:tmpl w:val="37B21456"/>
+    <w:lvl w:ilvl="0" w:tplc="0409000F">
+      <w:numFmt w:val="decimal"/>
+      <w:lvlText w:val="%1."/>
+      <w:lvlJc w:val="left"/>
+      <w:pPr>
+        <w:ind w:left="720" w:hanging="360"/>
+      </w:pPr>
+      <w:rPr>
+        <w:rFonts w:hint="default"/>
+      </w:rPr>
+    </w:lvl>
+    <w:lvl w:ilvl="1" w:tplc="04090019" w:tentative="1">
+      <w:start w:val="1"/>
+      <w:numFmt w:val="lowerLetter"/>
+      <w:lvlText w:val="%2."/>
+      <w:lvlJc w:val="left"/>
+      <w:pPr>
+        <w:ind w:left="1440" w:hanging="360"/>
+      </w:pPr>
+    </w:lvl>
+    <w:lvl w:ilvl="2" w:tplc="0409001B" w:tentative="1">
+      <w:start w:val="1"/>
+      <w:numFmt w:val="lowerRoman"/>
+      <w:lvlText w:val="%3."/>
+      <w:lvlJc w:val="right"/>
+      <w:pPr>
+        <w:ind w:left="2160" w:hanging="180"/>
+      </w:pPr>
+    </w:lvl>
+    <w:lvl w:ilvl="3" w:tplc="0409000F" w:tentative="1">
+      <w:start w:val="1"/>
+      <w:numFmt w:val="decimal"/>
+      <w:lvlText w:val="%4."/>
+      <w:lvlJc w:val="left"/>
+      <w:pPr>
+        <w:ind w:left="2880" w:hanging="360"/>
+      </w:pPr>
+    </w:lvl>
+    <w:lvl w:ilvl="4" w:tplc="04090019" w:tentative="1">
+      <w:start w:val="1"/>
+      <w:numFmt w:val="lowerLetter"/>
+      <w:lvlText w:val="%5."/>
+      <w:lvlJc w:val="left"/>
+      <w:pPr>
+        <w:ind w:left="3600" w:hanging="360"/>
+      </w:pPr>
+    </w:lvl>
+    <w:lvl w:ilvl="5" w:tplc="0409001B" w:tentative="1">
+      <w:start w:val="1"/>
+      <w:numFmt w:val="lowerRoman"/>
+      <w:lvlText w:val="%6."/>
+      <w:lvlJc w:val="right"/>
+      <w:pPr>
+        <w:ind w:left="4320" w:hanging="180"/>
+      </w:pPr>
+    </w:lvl>
+    <w:lvl w:ilvl="6" w:tplc="0409000F" w:tentative="1">
+      <w:start w:val="1"/>
+      <w:numFmt w:val="decimal"/>
+      <w:lvlText w:val="%7."/>
+      <w:lvlJc w:val="left"/>
+      <w:pPr>
+        <w:ind w:left="5040" w:hanging="360"/>
+      </w:pPr>
+    </w:lvl>
+    <w:lvl w:ilvl="7" w:tplc="04090019" w:tentative="1">
+      <w:start w:val="1"/>
+      <w:numFmt w:val="lowerLetter"/>
+      <w:lvlText w:val="%8."/>
+      <w:lvlJc w:val="left"/>
+      <w:pPr>
+        <w:ind w:left="5760" w:hanging="360"/>
+      </w:pPr>
+    </w:lvl>
+    <w:lvl w:ilvl="8" w:tplc="0409001B" w:tentative="1">
+      <w:start w:val="1"/>
+      <w:numFmt w:val="lowerRoman"/>
+      <w:lvlText w:val="%9."/>
+      <w:lvlJc w:val="right"/>
+      <w:pPr>
+        <w:ind w:left="6480" w:hanging="180"/>
+      </w:pPr>
+    </w:lvl>
+  </w:abstractNum>
+  <w:abstractNum w:abstractNumId="1" w15:restartNumberingAfterBreak="0">
     <w:nsid w:val="62E07EA9"/>
     <w:multiLevelType w:val="hybridMultilevel"/>
     <w:tmpl w:val="24FC6508"/>
@@ -632,6 +817,9 @@
     </w:lvl>
   </w:abstractNum>
   <w:num w:numId="1" w16cid:durableId="1820993216">
+    <w:abstractNumId w:val="1"/>
+  </w:num>
+  <w:num w:numId="2" w16cid:durableId="2083673200">
     <w:abstractNumId w:val="0"/>
   </w:num>
 </w:numbering>

</xml_diff>

<commit_message>
Updating misc files for study prep
</commit_message>
<xml_diff>
--- a/Study Files/Experiment Script.docx
+++ b/Study Files/Experiment Script.docx
@@ -157,10 +157,34 @@
         <w:t xml:space="preserve">some information about this study. </w:t>
       </w:r>
       <w:r>
-        <w:t xml:space="preserve">The purpose of this study is to learn how people would like to control remote-controlled robots if they are able to use their bodies to do so, rather than, for instance, video-game style controllers. </w:t>
-      </w:r>
-      <w:r>
-        <w:t xml:space="preserve">The way this study will go is, you’ll put on the headset, and it will show you </w:t>
+        <w:t xml:space="preserve">The purpose of this study is to learn how people would control remote-controlled robots </w:t>
+      </w:r>
+      <w:r>
+        <w:t>without a separate controller, if given the chance</w:t>
+      </w:r>
+      <w:r>
+        <w:t>.</w:t>
+      </w:r>
+      <w:r>
+        <w:t xml:space="preserve"> In this study</w:t>
+      </w:r>
+      <w:r>
+        <w:t xml:space="preserve">, </w:t>
+      </w:r>
+      <w:r>
+        <w:t xml:space="preserve">I’ll show you how to put on the VR </w:t>
+      </w:r>
+      <w:r>
+        <w:t xml:space="preserve">headset, and </w:t>
+      </w:r>
+      <w:r>
+        <w:t>once inside, you wi</w:t>
+      </w:r>
+      <w:r>
+        <w:t xml:space="preserve">ll </w:t>
+      </w:r>
+      <w:r>
+        <w:t xml:space="preserve">see </w:t>
       </w:r>
       <w:r>
         <w:t>r</w:t>
@@ -169,28 +193,68 @@
         <w:t>obots of different shapes</w:t>
       </w:r>
       <w:r>
-        <w:t xml:space="preserve">, </w:t>
-      </w:r>
-      <w:r>
-        <w:t>which will</w:t>
-      </w:r>
-      <w:r>
-        <w:t xml:space="preserve"> perform different motions. For each motion, we are interested in how you would move your arm to control the robot, to tell it to follow that motion.</w:t>
-      </w:r>
-      <w:r>
-        <w:t xml:space="preserve"> You can watch the robot as many times as you’d like, and when you’re ready to record your </w:t>
-      </w:r>
-      <w:r>
-        <w:t xml:space="preserve">command </w:t>
-      </w:r>
-      <w:r>
-        <w:t xml:space="preserve">motion, you’ll click the “Record” button inside the headset with this trigger button here. The headset will record your hand positions as the robot goes through its motion again. We will ask you to make five recordings per robot </w:t>
-      </w:r>
-      <w:r>
-        <w:t>motion</w:t>
-      </w:r>
-      <w:r>
-        <w:t>, and then the app will prompt you to move on to the next robot movement. The total experiment should take about an hour.</w:t>
+        <w:t xml:space="preserve"> (these two in particular)</w:t>
+      </w:r>
+      <w:r>
+        <w:t xml:space="preserve">. </w:t>
+      </w:r>
+      <w:r>
+        <w:t>Each robot will perform a bunch of motions, and f</w:t>
+      </w:r>
+      <w:r>
+        <w:t xml:space="preserve">or each </w:t>
+      </w:r>
+      <w:r>
+        <w:t>one</w:t>
+      </w:r>
+      <w:r>
+        <w:t xml:space="preserve">, we </w:t>
+      </w:r>
+      <w:r>
+        <w:t xml:space="preserve">would like you to imagine that this is an action you want the robot to </w:t>
+      </w:r>
+      <w:proofErr w:type="gramStart"/>
+      <w:r>
+        <w:t>perform</w:t>
+      </w:r>
+      <w:proofErr w:type="gramEnd"/>
+      <w:r>
+        <w:t xml:space="preserve"> and you need to move your arm or body in such a way that the robot will know that that is the action you require. </w:t>
+      </w:r>
+      <w:r>
+        <w:t xml:space="preserve">You can watch the robot as many times as you’d like, and </w:t>
+      </w:r>
+      <w:r>
+        <w:t xml:space="preserve">then </w:t>
+      </w:r>
+      <w:r>
+        <w:t xml:space="preserve">you’ll click the “Record” button </w:t>
+      </w:r>
+      <w:r>
+        <w:t>you see from within</w:t>
+      </w:r>
+      <w:r>
+        <w:t xml:space="preserve"> the headset </w:t>
+      </w:r>
+      <w:r>
+        <w:t xml:space="preserve">(with this trigger button here) and perform your command motion as the robot does </w:t>
+      </w:r>
+      <w:proofErr w:type="spellStart"/>
+      <w:r>
+        <w:t>its</w:t>
+      </w:r>
+      <w:proofErr w:type="spellEnd"/>
+      <w:r>
+        <w:t xml:space="preserve"> action</w:t>
+      </w:r>
+      <w:r>
+        <w:t xml:space="preserve">. We will </w:t>
+      </w:r>
+      <w:r>
+        <w:t xml:space="preserve">record your head and hand positions as you do your command motion. You will be prompted to record your command motion five times, </w:t>
+      </w:r>
+      <w:r>
+        <w:t>and then the app will prompt you to move on to the next robot movement. The total experiment should take about an hour.</w:t>
       </w:r>
     </w:p>
     <w:p>
@@ -214,17 +278,35 @@
         <w:t>.</w:t>
       </w:r>
       <w:r>
-        <w:t xml:space="preserve"> </w:t>
-      </w:r>
-      <w:r>
-        <w:t xml:space="preserve">The main points are on the front page, and if you agree to participate, there is a place for your signature at the very back. </w:t>
-      </w:r>
-    </w:p>
-    <w:p>
-      <w:pPr>
-        <w:pStyle w:val="ListParagraph"/>
-        <w:spacing w:line="360" w:lineRule="auto"/>
-      </w:pPr>
+        <w:t xml:space="preserve"> The main points are on the front page, and if you agree to participate, there is a place for your signature at the very back. </w:t>
+      </w:r>
+    </w:p>
+    <w:p>
+      <w:pPr>
+        <w:pStyle w:val="ListParagraph"/>
+        <w:spacing w:line="360" w:lineRule="auto"/>
+      </w:pPr>
+      <w:r>
+        <w:t>“The main risk to you is some slight physical discomfort or motion sickness from wearing the headset. If you are feeling discomfort at any time, please let me know, and I will pause the experiment to give you a chance to recover. If you need to leave early, that is also acceptable.</w:t>
+      </w:r>
+    </w:p>
+    <w:p>
+      <w:pPr>
+        <w:pStyle w:val="ListParagraph"/>
+        <w:spacing w:line="360" w:lineRule="auto"/>
+      </w:pPr>
+      <w:r>
+        <w:t>The main benefit will be your $12 Amazon gift card, which should arrive in your inbox in the next business week.</w:t>
+      </w:r>
+    </w:p>
+    <w:p>
+      <w:pPr>
+        <w:pStyle w:val="ListParagraph"/>
+        <w:spacing w:line="360" w:lineRule="auto"/>
+      </w:pPr>
+      <w:r>
+        <w:t>“</w:t>
+      </w:r>
       <w:r>
         <w:t>There are two important</w:t>
       </w:r>
@@ -232,7 +314,19 @@
         <w:t xml:space="preserve"> privacy</w:t>
       </w:r>
       <w:r>
-        <w:t xml:space="preserve"> things I need to draw your attention to: first, that we will not be taking any identifiable information, with the exception of your email, which we will use to send you your $12 Amazon gift card as a thank-you for your participation. </w:t>
+        <w:t xml:space="preserve"> things I need to draw your attention to: first, that we will not be taking any identifiable information, </w:t>
+      </w:r>
+      <w:proofErr w:type="gramStart"/>
+      <w:r>
+        <w:t>with the exception of</w:t>
+      </w:r>
+      <w:proofErr w:type="gramEnd"/>
+      <w:r>
+        <w:t xml:space="preserve"> your email, which we will use to </w:t>
+      </w:r>
+      <w:r>
+        <w:lastRenderedPageBreak/>
+        <w:t xml:space="preserve">send you your $12 Amazon gift card as a thank-you for your participation. </w:t>
       </w:r>
       <w:r>
         <w:t xml:space="preserve">We will </w:t>
@@ -241,41 +335,36 @@
         <w:t xml:space="preserve">not associate the email with your data. Secondly, the Oculus records only head and hand positions, so we would like to record a video of you while you are participating in this study in case the additional information about what the rest of your arms are doing turns out to be useful. </w:t>
       </w:r>
       <w:r>
-        <w:t xml:space="preserve">If you do not wish to be video-recorded, you may still participate in the study; please indicate so on this page, here. </w:t>
-      </w:r>
-      <w:r>
-        <w:lastRenderedPageBreak/>
-        <w:t xml:space="preserve">Pieces of the video recordings may also be useful for research presentations at robotics conferences. This is again optional; if you are willing </w:t>
-      </w:r>
-    </w:p>
-    <w:p>
-      <w:pPr>
-        <w:pStyle w:val="ListParagraph"/>
-        <w:spacing w:line="360" w:lineRule="auto"/>
-      </w:pPr>
-      <w:r>
-        <w:t>The main risk to you is some slight physical discomfort or motion sickness from wearing the headset. If you are feeling discomfort at any time, please let me know, and I will pause the experiment to give you a chance to recover. If you need to leave early, that is also acceptable.</w:t>
-      </w:r>
-    </w:p>
-    <w:p>
-      <w:pPr>
-        <w:pStyle w:val="ListParagraph"/>
-        <w:spacing w:line="360" w:lineRule="auto"/>
-      </w:pPr>
-      <w:r>
-        <w:t>The main benefit will be your $12 Amazon gift card, which should arrive in your inbox in the next business week.</w:t>
-      </w:r>
-    </w:p>
-    <w:p>
-      <w:pPr>
-        <w:pStyle w:val="ListParagraph"/>
-        <w:spacing w:line="360" w:lineRule="auto"/>
-      </w:pPr>
+        <w:t>If you do not wish to be video-recorded, you may still participate in the study; please indicate so on this page, here. Pieces of the video recordings may also be useful for research presentations at robotics conferences. This is again optional; if you are willing</w:t>
+      </w:r>
+      <w:r>
+        <w:t xml:space="preserve">, please </w:t>
+      </w:r>
+      <w:proofErr w:type="gramStart"/>
+      <w:r>
+        <w:t>check</w:t>
+      </w:r>
+      <w:proofErr w:type="gramEnd"/>
+      <w:r>
+        <w:t xml:space="preserve"> the appropriate place.</w:t>
+      </w:r>
+    </w:p>
+    <w:p>
+      <w:pPr>
+        <w:pStyle w:val="ListParagraph"/>
+        <w:spacing w:line="360" w:lineRule="auto"/>
+      </w:pPr>
+      <w:r>
+        <w:t>“</w:t>
+      </w:r>
       <w:r>
         <w:t>Do you have any questions? Please feel free to read the document; I have spare copies for you to take home</w:t>
       </w:r>
       <w:r>
         <w:t xml:space="preserve"> if you like.</w:t>
+      </w:r>
+      <w:r>
+        <w:t>”</w:t>
       </w:r>
     </w:p>
     <w:p>
@@ -305,130 +394,41 @@
         <w:spacing w:line="360" w:lineRule="auto"/>
       </w:pPr>
       <w:r>
-        <w:t xml:space="preserve"> “Today you will be</w:t>
-      </w:r>
-      <w:r>
-        <w:t xml:space="preserve"> asked </w:t>
-      </w:r>
-      <w:r>
-        <w:t xml:space="preserve">about the </w:t>
-      </w:r>
-      <w:r>
-        <w:t>motions you would like to use to command several different kinds of remote-controlled robots.</w:t>
-      </w:r>
-    </w:p>
-    <w:p>
-      <w:pPr>
-        <w:pStyle w:val="ListParagraph"/>
-        <w:spacing w:line="360" w:lineRule="auto"/>
-      </w:pPr>
-      <w:r>
-        <w:t>I’m going to try to have what you’re looking at broadcast to my computer screen here and h</w:t>
-      </w:r>
-      <w:r>
-        <w:t xml:space="preserve">ere’s a video </w:t>
-      </w:r>
-      <w:r>
-        <w:t xml:space="preserve">of what this will look like. </w:t>
-      </w:r>
-      <w:r>
-        <w:t>on the computer screen…”</w:t>
-      </w:r>
-      <w:r>
-        <w:t xml:space="preserve"> (show them video, make sure they understand how to move forward, press buttons, when the gesture starts and stops, etc, all five demos) </w:t>
-      </w:r>
-    </w:p>
-    <w:p>
-      <w:pPr>
-        <w:pStyle w:val="ListParagraph"/>
-        <w:spacing w:line="360" w:lineRule="auto"/>
-      </w:pPr>
-      <w:r>
-        <w:t>Explain mirror</w:t>
-      </w:r>
-    </w:p>
-    <w:p>
-      <w:pPr>
-        <w:pStyle w:val="ListParagraph"/>
-        <w:spacing w:line="360" w:lineRule="auto"/>
-      </w:pPr>
-    </w:p>
-    <w:p>
-      <w:pPr>
-        <w:pStyle w:val="ListParagraph"/>
-        <w:spacing w:line="360" w:lineRule="auto"/>
-      </w:pPr>
-      <w:r>
-        <w:t xml:space="preserve">“You will put on this headset and I will help you adjust it and start up the app. You will then use this trigger button here to select your participant ID, which is ____. </w:t>
-      </w:r>
-    </w:p>
-    <w:p>
-      <w:pPr>
-        <w:pStyle w:val="ListParagraph"/>
-        <w:spacing w:line="360" w:lineRule="auto"/>
-      </w:pPr>
-      <w:r>
-        <w:t>“</w:t>
-      </w:r>
-      <w:r>
-        <w:t xml:space="preserve">Once the experiment begins, </w:t>
-      </w:r>
-      <w:r>
-        <w:t xml:space="preserve">the robot will pop up in front of you. If </w:t>
-      </w:r>
-      <w:r>
-        <w:t>you click on the ‘play animation’ button</w:t>
-      </w:r>
-      <w:r>
-        <w:t xml:space="preserve">, </w:t>
-      </w:r>
-      <w:r>
-        <w:t xml:space="preserve">the robot </w:t>
-      </w:r>
-      <w:r>
-        <w:t xml:space="preserve">will </w:t>
-      </w:r>
-      <w:r>
-        <w:t xml:space="preserve">perform a </w:t>
-      </w:r>
-      <w:r>
-        <w:t xml:space="preserve">pre-animated </w:t>
-      </w:r>
-      <w:r>
-        <w:t>movement. You can decide what motion you would like to use to correspond to that movement, and then click the ‘record’ button</w:t>
-      </w:r>
-      <w:r>
-        <w:t xml:space="preserve"> to make the robot repeat that motion while the app records your motion simultaneously</w:t>
-      </w:r>
-      <w:r>
-        <w:t>.</w:t>
-      </w:r>
-      <w:r>
-        <w:t xml:space="preserve"> You will provide five demonstrations for the </w:t>
-      </w:r>
-      <w:r>
-        <w:t xml:space="preserve">gesture </w:t>
-      </w:r>
-      <w:r>
-        <w:t xml:space="preserve">you would like to correspond to each robot </w:t>
-      </w:r>
-      <w:r>
-        <w:t>movement</w:t>
-      </w:r>
-      <w:r>
-        <w:t>, and then the ‘Next’ button will pop up, allowing you to move on to the next m</w:t>
-      </w:r>
-      <w:r>
-        <w:t>ovement</w:t>
-      </w:r>
-      <w:r>
-        <w:t>.</w:t>
-      </w:r>
-      <w:r>
-        <w:t xml:space="preserve"> You can play the robot’s animation as many times as you like before recording, and you do not need to play it in between recordings unless you wish to.</w:t>
-      </w:r>
-      <w:r>
-        <w:t xml:space="preserve">” </w:t>
+        <w:t>(</w:t>
+      </w:r>
+      <w:proofErr w:type="gramStart"/>
+      <w:r>
+        <w:t>show</w:t>
+      </w:r>
+      <w:proofErr w:type="gramEnd"/>
+      <w:r>
+        <w:t xml:space="preserve"> on computer. Provide participant ID. </w:t>
+      </w:r>
+      <w:r>
+        <w:t xml:space="preserve">Make sure casting is on. </w:t>
+      </w:r>
+      <w:r>
+        <w:t>Ask if they have any questions</w:t>
+      </w:r>
+      <w:r>
+        <w:t>.)</w:t>
+      </w:r>
+    </w:p>
+    <w:p>
+      <w:pPr>
+        <w:pStyle w:val="ListParagraph"/>
+        <w:spacing w:line="360" w:lineRule="auto"/>
+        <w:rPr>
+          <w:i/>
+          <w:iCs/>
+        </w:rPr>
+      </w:pPr>
+      <w:r>
+        <w:rPr>
+          <w:i/>
+          <w:iCs/>
+        </w:rPr>
+        <w:t>Imagine that you want the robot to make the motion you see in front of you, but it’s not doing it. How would you like to move to tell it to do that motion?</w:t>
       </w:r>
     </w:p>
     <w:p>
@@ -469,11 +469,7 @@
         <w:t>Help the participant don and adjust the headset.</w:t>
       </w:r>
       <w:r>
-        <w:t xml:space="preserve"> Make sure it is comfortable and in focus. Make sure they understand the use of the controllers. Make sure the app is loaded and that casting is </w:t>
-      </w:r>
-      <w:r>
-        <w:lastRenderedPageBreak/>
-        <w:t xml:space="preserve">happening effectively. If video recording, make sure the </w:t>
+        <w:t xml:space="preserve"> Make sure it is comfortable and in focus. Make sure they understand the use of the controllers. Make sure the app is loaded and that casting is happening effectively. If video recording, make sure the </w:t>
       </w:r>
       <w:r>
         <w:t>webcam is active and includes the full participant</w:t>
@@ -611,22 +607,6 @@
           <w:bCs/>
         </w:rPr>
       </w:pPr>
-    </w:p>
-    <w:p>
-      <w:pPr>
-        <w:jc w:val="center"/>
-        <w:rPr>
-          <w:b/>
-          <w:bCs/>
-        </w:rPr>
-      </w:pPr>
-      <w:r>
-        <w:rPr>
-          <w:b/>
-          <w:bCs/>
-        </w:rPr>
-        <w:t>Imagine that you want the robot to make the motion you see in front of you, but it’s not doing it. How would you like to move to tell it to do that motion?</w:t>
-      </w:r>
     </w:p>
     <w:sectPr>
       <w:pgSz w:w="12240" w:h="15840"/>

</xml_diff>